<commit_message>
Prüfen der Benötigten Felder, Auslesen des Dateinamens, Auslesen der Datei endung, Generieren der Guid, Testen der erstellten Klassen, Testen des LoginViewModels, ...
</commit_message>
<xml_diff>
--- a/Aufgabe.docx
+++ b/Aufgabe.docx
@@ -9,6 +9,8 @@
           <w:lang w:val="en-US"/>
         </w:rPr>
       </w:pPr>
+      <w:bookmarkStart w:id="0" w:name="_GoBack"/>
+      <w:bookmarkEnd w:id="0"/>
       <w:r>
         <w:rPr>
           <w:lang w:val="en-US"/>
@@ -89,19 +91,7 @@
       </w:r>
       <w:proofErr w:type="spellEnd"/>
       <w:r>
-        <w:t xml:space="preserve"> User Stories erstellt. Setzten Sie diese um und stellen Sie die Qualität der Software mittels </w:t>
-      </w:r>
-      <w:r>
-        <w:t xml:space="preserve">Komponenten- </w:t>
-      </w:r>
-      <w:r>
-        <w:t>und I</w:t>
-      </w:r>
-      <w:r>
-        <w:t>ntegrationstests</w:t>
-      </w:r>
-      <w:r>
-        <w:t xml:space="preserve"> sicher.</w:t>
+        <w:t xml:space="preserve"> User Stories erstellt. Setzten Sie diese um und stellen Sie die Qualität der Software mittels Komponenten- und Integrationstests sicher.</w:t>
       </w:r>
       <w:r>
         <w:t xml:space="preserve"> </w:t>
@@ -265,8 +255,6 @@
           <w:bottom w:val="single" w:sz="12" w:space="0" w:color="auto"/>
         </w:pBdr>
       </w:pPr>
-      <w:bookmarkStart w:id="0" w:name="_GoBack"/>
-      <w:bookmarkEnd w:id="0"/>
     </w:p>
     <w:p>
       <w:pPr>
@@ -332,9 +320,16 @@
     </w:p>
     <w:p>
       <w:r>
-        <w:t>AC05: Wird auf den [Abbrechen]-Button gedrückt, wird die Applikation beendet.</w:t>
-      </w:r>
-    </w:p>
+        <w:t xml:space="preserve">AC05: </w:t>
+      </w:r>
+      <w:bookmarkStart w:id="1" w:name="OLE_LINK1"/>
+      <w:bookmarkStart w:id="2" w:name="OLE_LINK2"/>
+      <w:r>
+        <w:t>Wird auf den [Abbrechen]-Button gedrückt, wird die Applikation beendet.</w:t>
+      </w:r>
+    </w:p>
+    <w:bookmarkEnd w:id="1"/>
+    <w:bookmarkEnd w:id="2"/>
     <w:p>
       <w:pPr>
         <w:pStyle w:val="berschrift2"/>
@@ -379,21 +374,18 @@
       </w:pPr>
       <w:r>
         <w:lastRenderedPageBreak/>
-        <w:t>#1259</w:t>
+        <w:t xml:space="preserve">#1259 </w:t>
+      </w:r>
+      <w:r>
+        <w:t xml:space="preserve">Benutzer </w:t>
+      </w:r>
+      <w:r>
+        <w:t>|</w:t>
       </w:r>
       <w:r>
         <w:t xml:space="preserve"> </w:t>
       </w:r>
       <w:r>
-        <w:t xml:space="preserve">Benutzer </w:t>
-      </w:r>
-      <w:r>
-        <w:t>|</w:t>
-      </w:r>
-      <w:r>
-        <w:t xml:space="preserve"> </w:t>
-      </w:r>
-      <w:r>
         <w:t>Navigation in der Applikation</w:t>
       </w:r>
     </w:p>
@@ -422,13 +414,7 @@
     </w:p>
     <w:p>
       <w:r>
-        <w:t xml:space="preserve">AC02: Durch </w:t>
-      </w:r>
-      <w:r>
-        <w:t xml:space="preserve">einen </w:t>
-      </w:r>
-      <w:r>
-        <w:t>Klick auf den [Hinzufügen]-Button wird auf die Detailmaske navigiert.</w:t>
+        <w:t>AC02: Durch einen Klick auf den [Hinzufügen]-Button wird auf die Detailmaske navigiert.</w:t>
       </w:r>
     </w:p>
     <w:p>
@@ -637,7 +623,11 @@
     </w:p>
     <w:p>
       <w:r>
-        <w:t xml:space="preserve">AC04: Wird die </w:t>
+        <w:t xml:space="preserve">AC04: </w:t>
+      </w:r>
+      <w:bookmarkStart w:id="3" w:name="_Hlk524459438"/>
+      <w:r>
+        <w:t xml:space="preserve">Wird die </w:t>
       </w:r>
       <w:proofErr w:type="spellStart"/>
       <w:r>
@@ -656,6 +646,7 @@
         <w:t xml:space="preserve"> vom Filesystem gelöscht.</w:t>
       </w:r>
     </w:p>
+    <w:bookmarkEnd w:id="3"/>
     <w:p>
       <w:r>
         <w:t>AC05: Das Erfassungsdatum sowie der Benutzer werden vom System generiert.</w:t>
@@ -880,10 +871,7 @@
         <w:t xml:space="preserve">AC05: Die Metadatenfiles werden </w:t>
       </w:r>
       <w:r>
-        <w:t>mit</w:t>
-      </w:r>
-      <w:r>
-        <w:t xml:space="preserve"> folgender </w:t>
+        <w:t xml:space="preserve">mit folgender </w:t>
       </w:r>
       <w:r>
         <w:t>Konvention benannt: {GUID}_Metadata.xml</w:t>
@@ -993,10 +981,7 @@
         <w:t>|</w:t>
       </w:r>
       <w:r>
-        <w:t xml:space="preserve"> </w:t>
-      </w:r>
-      <w:r>
-        <w:t>Dokumente suchen</w:t>
+        <w:t xml:space="preserve"> Dokumente suchen</w:t>
       </w:r>
       <w:r>
         <w:t xml:space="preserve"> und öffnen</w:t>

</xml_diff>